<commit_message>
Finished plan and added build log
</commit_message>
<xml_diff>
--- a/zone/notebook/Build Log/#16.docx
+++ b/zone/notebook/Build Log/#16.docx
@@ -596,8 +596,13 @@
                               </w:numPr>
                             </w:pPr>
                             <w:r>
-                              <w:t>Add mobile goal manipulator element to claw</w:t>
-                            </w:r>
+                              <w:t xml:space="preserve">Add </w:t>
+                            </w:r>
+                            <w:r>
+                              <w:t>PID</w:t>
+                            </w:r>
+                            <w:bookmarkStart w:id="0" w:name="_GoBack"/>
+                            <w:bookmarkEnd w:id="0"/>
                           </w:p>
                           <w:p>
                             <w:pPr>
@@ -663,8 +668,13 @@
                         </w:numPr>
                       </w:pPr>
                       <w:r>
-                        <w:t>Add mobile goal manipulator element to claw</w:t>
-                      </w:r>
+                        <w:t xml:space="preserve">Add </w:t>
+                      </w:r>
+                      <w:r>
+                        <w:t>PID</w:t>
+                      </w:r>
+                      <w:bookmarkStart w:id="1" w:name="_GoBack"/>
+                      <w:bookmarkEnd w:id="1"/>
                     </w:p>
                     <w:p>
                       <w:pPr>
@@ -748,10 +758,7 @@
                           </w:p>
                           <w:p>
                             <w:r>
-                              <w:t xml:space="preserve">04/8/2017 – </w:t>
-                            </w:r>
-                            <w:r>
-                              <w:t>16</w:t>
+                              <w:t>04/8/2017 – 16</w:t>
                             </w:r>
                             <w:r>
                               <w:t>:</w:t>
@@ -759,8 +766,6 @@
                             <w:r>
                               <w:t>03</w:t>
                             </w:r>
-                            <w:bookmarkStart w:id="0" w:name="_GoBack"/>
-                            <w:bookmarkEnd w:id="0"/>
                             <w:r>
                               <w:t xml:space="preserve"> </w:t>
                             </w:r>
@@ -794,10 +799,7 @@
                     </w:p>
                     <w:p>
                       <w:r>
-                        <w:t xml:space="preserve">04/8/2017 – </w:t>
-                      </w:r>
-                      <w:r>
-                        <w:t>16</w:t>
+                        <w:t>04/8/2017 – 16</w:t>
                       </w:r>
                       <w:r>
                         <w:t>:</w:t>
@@ -805,8 +807,6 @@
                       <w:r>
                         <w:t>03</w:t>
                       </w:r>
-                      <w:bookmarkStart w:id="1" w:name="_GoBack"/>
-                      <w:bookmarkEnd w:id="1"/>
                       <w:r>
                         <w:t xml:space="preserve"> </w:t>
                       </w:r>

</xml_diff>